<commit_message>
Doksik gyártása kész, már csak a javadoc maradt hátra
</commit_message>
<xml_diff>
--- a/01.Rendszerkoncepció/CAR_RACE_DOKTERV.docx
+++ b/01.Rendszerkoncepció/CAR_RACE_DOKTERV.docx
@@ -5195,12 +5195,7 @@
             </w:r>
             <w:proofErr w:type="spellEnd"/>
             <w:r>
-              <w:t xml:space="preserve"> pr</w:t>
-            </w:r>
-            <w:bookmarkStart w:id="10" w:name="_GoBack"/>
-            <w:bookmarkEnd w:id="10"/>
-            <w:r>
-              <w:t>otokoll (a program kommunikációs protokollja)</w:t>
+              <w:t xml:space="preserve"> protokoll (a program kommunikációs protokollja)</w:t>
             </w:r>
           </w:p>
         </w:tc>
@@ -5335,7 +5330,7 @@
           <w:lang w:eastAsia="hu-HU"/>
         </w:rPr>
       </w:pPr>
-      <w:bookmarkStart w:id="11" w:name="_Toc515107148"/>
+      <w:bookmarkStart w:id="10" w:name="_Toc515107148"/>
       <w:r>
         <w:rPr>
           <w:rFonts w:ascii="Century Gothic" w:eastAsia="Times New Roman" w:hAnsi="Century Gothic" w:cs="Times New Roman"/>
@@ -5347,7 +5342,7 @@
         </w:rPr>
         <w:t>Komponenstervezés</w:t>
       </w:r>
-      <w:bookmarkEnd w:id="11"/>
+      <w:bookmarkEnd w:id="10"/>
     </w:p>
     <w:p>
       <w:pPr>
@@ -5581,7 +5576,6 @@
         <w:tc>
           <w:tcPr>
             <w:tcW w:w="1119" w:type="dxa"/>
-            <w:shd w:val="clear" w:color="auto" w:fill="F4B083" w:themeFill="accent2" w:themeFillTint="99"/>
           </w:tcPr>
           <w:p>
             <w:pPr>
@@ -5595,7 +5589,6 @@
         <w:tc>
           <w:tcPr>
             <w:tcW w:w="2835" w:type="dxa"/>
-            <w:shd w:val="clear" w:color="auto" w:fill="F4B083" w:themeFill="accent2" w:themeFillTint="99"/>
           </w:tcPr>
           <w:p>
             <w:pPr>
@@ -5609,7 +5602,6 @@
         <w:tc>
           <w:tcPr>
             <w:tcW w:w="4962" w:type="dxa"/>
-            <w:shd w:val="clear" w:color="auto" w:fill="F4B083" w:themeFill="accent2" w:themeFillTint="99"/>
           </w:tcPr>
           <w:p>
             <w:pPr>
@@ -5636,7 +5628,6 @@
         <w:tc>
           <w:tcPr>
             <w:tcW w:w="1119" w:type="dxa"/>
-            <w:shd w:val="clear" w:color="auto" w:fill="F4B083" w:themeFill="accent2" w:themeFillTint="99"/>
           </w:tcPr>
           <w:p>
             <w:pPr>
@@ -5650,7 +5641,6 @@
         <w:tc>
           <w:tcPr>
             <w:tcW w:w="2835" w:type="dxa"/>
-            <w:shd w:val="clear" w:color="auto" w:fill="F4B083" w:themeFill="accent2" w:themeFillTint="99"/>
           </w:tcPr>
           <w:p>
             <w:pPr>
@@ -5664,7 +5654,6 @@
         <w:tc>
           <w:tcPr>
             <w:tcW w:w="4962" w:type="dxa"/>
-            <w:shd w:val="clear" w:color="auto" w:fill="F4B083" w:themeFill="accent2" w:themeFillTint="99"/>
           </w:tcPr>
           <w:p>
             <w:pPr>
@@ -5686,7 +5675,6 @@
         <w:tc>
           <w:tcPr>
             <w:tcW w:w="1119" w:type="dxa"/>
-            <w:shd w:val="clear" w:color="auto" w:fill="F4B083" w:themeFill="accent2" w:themeFillTint="99"/>
           </w:tcPr>
           <w:p>
             <w:pPr>
@@ -5700,7 +5688,6 @@
         <w:tc>
           <w:tcPr>
             <w:tcW w:w="2835" w:type="dxa"/>
-            <w:shd w:val="clear" w:color="auto" w:fill="F4B083" w:themeFill="accent2" w:themeFillTint="99"/>
           </w:tcPr>
           <w:p>
             <w:pPr>
@@ -5714,7 +5701,6 @@
         <w:tc>
           <w:tcPr>
             <w:tcW w:w="4962" w:type="dxa"/>
-            <w:shd w:val="clear" w:color="auto" w:fill="F4B083" w:themeFill="accent2" w:themeFillTint="99"/>
           </w:tcPr>
           <w:p>
             <w:pPr>
@@ -5733,6 +5719,8 @@
             <w:r>
               <w:t>menu</w:t>
             </w:r>
+            <w:bookmarkStart w:id="11" w:name="_GoBack"/>
+            <w:bookmarkEnd w:id="11"/>
             <w:proofErr w:type="spellEnd"/>
           </w:p>
         </w:tc>
@@ -7261,7 +7249,6 @@
             <w:tcBorders>
               <w:top w:val="single" w:sz="6" w:space="0" w:color="000000"/>
             </w:tcBorders>
-            <w:shd w:val="clear" w:color="auto" w:fill="F4B083" w:themeFill="accent2" w:themeFillTint="99"/>
           </w:tcPr>
           <w:p>
             <w:pPr>
@@ -7284,7 +7271,6 @@
             <w:tcBorders>
               <w:top w:val="single" w:sz="6" w:space="0" w:color="000000"/>
             </w:tcBorders>
-            <w:shd w:val="clear" w:color="auto" w:fill="F4B083" w:themeFill="accent2" w:themeFillTint="99"/>
           </w:tcPr>
           <w:p>
             <w:pPr>
@@ -7301,7 +7287,6 @@
             <w:tcBorders>
               <w:top w:val="single" w:sz="6" w:space="0" w:color="000000"/>
             </w:tcBorders>
-            <w:shd w:val="clear" w:color="auto" w:fill="F4B083" w:themeFill="accent2" w:themeFillTint="99"/>
           </w:tcPr>
           <w:p>
             <w:pPr>
@@ -10352,7 +10337,7 @@
 </file>
 
 <file path=customXml/itemProps1.xml><?xml version="1.0" encoding="utf-8"?>
-<ds:datastoreItem xmlns:ds="http://schemas.openxmlformats.org/officeDocument/2006/customXml" ds:itemID="{B20B9073-34D9-DF40-B734-AB7001D3A6F9}">
+<ds:datastoreItem xmlns:ds="http://schemas.openxmlformats.org/officeDocument/2006/customXml" ds:itemID="{A66630BF-FB7B-0D4F-9172-3B55F9B50EE3}">
   <ds:schemaRefs>
     <ds:schemaRef ds:uri="http://schemas.openxmlformats.org/officeDocument/2006/bibliography"/>
   </ds:schemaRefs>

</xml_diff>